<commit_message>
complete the all video & quiz of module-20-->now start practice & reward video
</commit_message>
<xml_diff>
--- a/Summary_Of_Mileston_4-With_Module_And_Conceptual.docx
+++ b/Summary_Of_Mileston_4-With_Module_And_Conceptual.docx
@@ -10,147 +10,164 @@
           <w:u w:val="single"/>
         </w:rPr>
       </w:pPr>
+    </w:p>
+    <w:p>
+      <w:pPr>
+        <w:jc w:val="center"/>
+        <w:rPr>
+          <w:b/>
+          <w:sz w:val="24"/>
+          <w:u w:val="single"/>
+        </w:rPr>
+      </w:pPr>
+      <w:r>
+        <w:rPr>
+          <w:b/>
+          <w:sz w:val="24"/>
+          <w:highlight w:val="green"/>
+          <w:u w:val="single"/>
+        </w:rPr>
+        <w:t>Milestone-4</w:t>
+      </w:r>
+    </w:p>
+    <w:p>
+      <w:pPr>
+        <w:rPr>
+          <w:b/>
+          <w:sz w:val="20"/>
+          <w:u w:val="single"/>
+        </w:rPr>
+      </w:pPr>
+      <w:r>
+        <w:rPr>
+          <w:b/>
+          <w:sz w:val="20"/>
+          <w:u w:val="single"/>
+        </w:rPr>
+        <w:t>Module-16</w:t>
+      </w:r>
+    </w:p>
+    <w:p>
+      <w:pPr>
+        <w:rPr>
+          <w:b/>
+          <w:sz w:val="20"/>
+          <w:u w:val="single"/>
+        </w:rPr>
+      </w:pPr>
+      <w:r>
+        <w:rPr>
+          <w:b/>
+          <w:sz w:val="20"/>
+          <w:u w:val="single"/>
+        </w:rPr>
+        <w:t>Module-17</w:t>
+      </w:r>
+      <w:r>
+        <w:rPr>
+          <w:b/>
+          <w:sz w:val="20"/>
+          <w:u w:val="single"/>
+        </w:rPr>
+        <w:br w:type="page"/>
+      </w:r>
+    </w:p>
+    <w:p>
+      <w:pPr>
+        <w:rPr>
+          <w:b/>
+          <w:sz w:val="20"/>
+          <w:u w:val="single"/>
+        </w:rPr>
+      </w:pPr>
+      <w:r>
+        <w:rPr>
+          <w:b/>
+          <w:sz w:val="20"/>
+          <w:u w:val="single"/>
+        </w:rPr>
+        <w:lastRenderedPageBreak/>
+        <w:t>Module-17.5</w:t>
+      </w:r>
+      <w:r>
+        <w:rPr>
+          <w:b/>
+          <w:sz w:val="20"/>
+          <w:u w:val="single"/>
+        </w:rPr>
+        <w:br w:type="page"/>
+      </w:r>
+    </w:p>
+    <w:p>
+      <w:pPr>
+        <w:rPr>
+          <w:b/>
+          <w:sz w:val="20"/>
+          <w:u w:val="single"/>
+        </w:rPr>
+      </w:pPr>
+      <w:r>
+        <w:rPr>
+          <w:b/>
+          <w:sz w:val="20"/>
+          <w:u w:val="single"/>
+        </w:rPr>
+        <w:lastRenderedPageBreak/>
+        <w:t>Module-18</w:t>
+      </w:r>
+    </w:p>
+    <w:p>
+      <w:pPr>
+        <w:rPr>
+          <w:b/>
+          <w:sz w:val="20"/>
+          <w:u w:val="single"/>
+        </w:rPr>
+      </w:pPr>
+      <w:r>
+        <w:rPr>
+          <w:b/>
+          <w:sz w:val="20"/>
+          <w:u w:val="single"/>
+        </w:rPr>
+        <w:t>Module-19</w:t>
+      </w:r>
+    </w:p>
+    <w:p>
+      <w:pPr>
+        <w:rPr>
+          <w:b/>
+          <w:sz w:val="20"/>
+          <w:u w:val="single"/>
+        </w:rPr>
+      </w:pPr>
+      <w:r>
+        <w:rPr>
+          <w:b/>
+          <w:sz w:val="20"/>
+          <w:u w:val="single"/>
+        </w:rPr>
+        <w:t>Module-19.5</w:t>
+      </w:r>
+    </w:p>
+    <w:p>
+      <w:pPr>
+        <w:rPr>
+          <w:b/>
+          <w:sz w:val="20"/>
+          <w:u w:val="single"/>
+        </w:rPr>
+      </w:pPr>
+      <w:r>
+        <w:rPr>
+          <w:b/>
+          <w:sz w:val="20"/>
+          <w:u w:val="single"/>
+        </w:rPr>
+        <w:t>Module-20</w:t>
+      </w:r>
       <w:bookmarkStart w:id="0" w:name="_GoBack"/>
       <w:bookmarkEnd w:id="0"/>
-    </w:p>
-    <w:p>
-      <w:pPr>
-        <w:jc w:val="center"/>
-        <w:rPr>
-          <w:b/>
-          <w:sz w:val="24"/>
-          <w:u w:val="single"/>
-        </w:rPr>
-      </w:pPr>
-      <w:r>
-        <w:rPr>
-          <w:b/>
-          <w:sz w:val="24"/>
-          <w:highlight w:val="green"/>
-          <w:u w:val="single"/>
-        </w:rPr>
-        <w:t>Milestone-4</w:t>
-      </w:r>
-    </w:p>
-    <w:p>
-      <w:pPr>
-        <w:rPr>
-          <w:b/>
-          <w:sz w:val="20"/>
-          <w:u w:val="single"/>
-        </w:rPr>
-      </w:pPr>
-      <w:r>
-        <w:rPr>
-          <w:b/>
-          <w:sz w:val="20"/>
-          <w:u w:val="single"/>
-        </w:rPr>
-        <w:t>Module-16</w:t>
-      </w:r>
-    </w:p>
-    <w:p>
-      <w:pPr>
-        <w:rPr>
-          <w:b/>
-          <w:sz w:val="20"/>
-          <w:u w:val="single"/>
-        </w:rPr>
-      </w:pPr>
-      <w:r>
-        <w:rPr>
-          <w:b/>
-          <w:sz w:val="20"/>
-          <w:u w:val="single"/>
-        </w:rPr>
-        <w:t>Module-17</w:t>
-      </w:r>
-      <w:r>
-        <w:rPr>
-          <w:b/>
-          <w:sz w:val="20"/>
-          <w:u w:val="single"/>
-        </w:rPr>
-        <w:br w:type="page"/>
-      </w:r>
-    </w:p>
-    <w:p>
-      <w:pPr>
-        <w:rPr>
-          <w:b/>
-          <w:sz w:val="20"/>
-          <w:u w:val="single"/>
-        </w:rPr>
-      </w:pPr>
-      <w:r>
-        <w:rPr>
-          <w:b/>
-          <w:sz w:val="20"/>
-          <w:u w:val="single"/>
-        </w:rPr>
-        <w:lastRenderedPageBreak/>
-        <w:t>Module-17.5</w:t>
-      </w:r>
-      <w:r>
-        <w:rPr>
-          <w:b/>
-          <w:sz w:val="20"/>
-          <w:u w:val="single"/>
-        </w:rPr>
-        <w:br w:type="page"/>
-      </w:r>
-    </w:p>
-    <w:p>
-      <w:pPr>
-        <w:rPr>
-          <w:b/>
-          <w:sz w:val="20"/>
-          <w:u w:val="single"/>
-        </w:rPr>
-      </w:pPr>
-      <w:r>
-        <w:rPr>
-          <w:b/>
-          <w:sz w:val="20"/>
-          <w:u w:val="single"/>
-        </w:rPr>
-        <w:lastRenderedPageBreak/>
-        <w:t>Module-18</w:t>
-      </w:r>
-    </w:p>
-    <w:p>
-      <w:pPr>
-        <w:rPr>
-          <w:b/>
-          <w:sz w:val="20"/>
-          <w:u w:val="single"/>
-        </w:rPr>
-      </w:pPr>
-      <w:r>
-        <w:rPr>
-          <w:b/>
-          <w:sz w:val="20"/>
-          <w:u w:val="single"/>
-        </w:rPr>
-        <w:t>Module-19</w:t>
-      </w:r>
-    </w:p>
-    <w:p>
-      <w:pPr>
-        <w:rPr>
-          <w:b/>
-          <w:sz w:val="20"/>
-          <w:u w:val="single"/>
-        </w:rPr>
-      </w:pPr>
-      <w:r>
-        <w:rPr>
-          <w:b/>
-          <w:sz w:val="20"/>
-          <w:u w:val="single"/>
-        </w:rPr>
-        <w:t>Module-19.5</w:t>
-      </w:r>
     </w:p>
     <w:p>
       <w:pPr>

</xml_diff>